<commit_message>
corrected a bunch of "/\n" to "\\\n" and rebuilt
</commit_message>
<xml_diff>
--- a/docx/104-106_The_Henpect_Man.docx
+++ b/docx/104-106_The_Henpect_Man.docx
@@ -16,35 +16,29 @@
         <w:t xml:space="preserve">two rules</w:t>
       </w:r>
       <w:r>
-        <w:t xml:space="preserve">]/</w:t>
-      </w:r>
-      <w:r>
-        <w:t xml:space="preserve"> </w:t>
-      </w:r>
-      <w:r>
-        <w:t xml:space="preserve">/</w:t>
-      </w:r>
-      <w:r>
-        <w:t xml:space="preserve"> </w:t>
-      </w:r>
-      <w:r>
-        <w:t xml:space="preserve">#THE/</w:t>
-      </w:r>
-      <w:r>
-        <w:t xml:space="preserve"> </w:t>
-      </w:r>
-      <w:r>
-        <w:t xml:space="preserve">#HENPECT MAN/</w:t>
-      </w:r>
-      <w:r>
-        <w:t xml:space="preserve"> </w:t>
-      </w:r>
-      <w:r>
-        <w:t xml:space="preserve">/</w:t>
-      </w:r>
-      <w:r>
-        <w:t xml:space="preserve"> </w:t>
-      </w:r>
+        <w:t xml:space="preserve">]</w:t>
+      </w:r>
+    </w:p>
+    <w:p>
+      <w:pPr>
+        <w:pStyle w:val="Heading1"/>
+      </w:pPr>
+      <w:bookmarkStart w:id="21" w:name="the-henpect-man"/>
+      <w:bookmarkEnd w:id="21"/>
+      <w:r>
+        <w:t xml:space="preserve">THE</w:t>
+      </w:r>
+      <w:r>
+        <w:br w:type="textWrapping"/>
+      </w:r>
+      <w:r>
+        <w:t xml:space="preserve">HENPECT MAN</w:t>
+      </w:r>
+    </w:p>
+    <w:p>
+      <w:pPr>
+        <w:pStyle w:val="FirstParagraph"/>
+      </w:pPr>
       <w:r>
         <w:t xml:space="preserve">R</w:t>
       </w:r>
@@ -64,52 +58,52 @@
         <w:t xml:space="preserve"> </w:t>
       </w:r>
       <w:r>
-        <w:t xml:space="preserve">behind his Wife, and lets her/</w:t>
-      </w:r>
-      <w:r>
-        <w:t xml:space="preserve"> </w:t>
-      </w:r>
-      <w:r>
-        <w:t xml:space="preserve">wear the Spurs and governs the Reins. He/</w:t>
-      </w:r>
-      <w:r>
-        <w:t xml:space="preserve"> </w:t>
-      </w:r>
-      <w:r>
-        <w:t xml:space="preserve">is a Kind of prepoſterous Animal, that being/</w:t>
-      </w:r>
-      <w:r>
-        <w:t xml:space="preserve"> </w:t>
-      </w:r>
-      <w:r>
-        <w:t xml:space="preserve">curbed in goes with his Tail forwards. He is/</w:t>
-      </w:r>
-      <w:r>
-        <w:t xml:space="preserve"> </w:t>
-      </w:r>
-      <w:r>
-        <w:t xml:space="preserve">but ſubordinate and miniſterial to his Wife,/</w:t>
-      </w:r>
-      <w:r>
-        <w:t xml:space="preserve"> </w:t>
-      </w:r>
-      <w:r>
-        <w:t xml:space="preserve">who commands in chief, and he dares do no-/</w:t>
-      </w:r>
-      <w:r>
-        <w:t xml:space="preserve"> </w:t>
-      </w:r>
-      <w:r>
-        <w:t xml:space="preserve">thing without her Order. She takes Place of him,/</w:t>
-      </w:r>
-      <w:r>
-        <w:t xml:space="preserve"> </w:t>
-      </w:r>
-      <w:r>
-        <w:t xml:space="preserve">and he creeps in at the Bed's Feet, as if he had/</w:t>
-      </w:r>
-      <w:r>
-        <w:t xml:space="preserve"> </w:t>
+        <w:t xml:space="preserve">behind his Wife, and lets her</w:t>
+      </w:r>
+      <w:r>
+        <w:br w:type="textWrapping"/>
+      </w:r>
+      <w:r>
+        <w:t xml:space="preserve">wear the Spurs and governs the Reins. He</w:t>
+      </w:r>
+      <w:r>
+        <w:br w:type="textWrapping"/>
+      </w:r>
+      <w:r>
+        <w:t xml:space="preserve">is a Kind of prepoſterous Animal, that being</w:t>
+      </w:r>
+      <w:r>
+        <w:br w:type="textWrapping"/>
+      </w:r>
+      <w:r>
+        <w:t xml:space="preserve">curbed in goes with his Tail forwards. He is</w:t>
+      </w:r>
+      <w:r>
+        <w:br w:type="textWrapping"/>
+      </w:r>
+      <w:r>
+        <w:t xml:space="preserve">but ſubordinate and miniſterial to his Wife,</w:t>
+      </w:r>
+      <w:r>
+        <w:br w:type="textWrapping"/>
+      </w:r>
+      <w:r>
+        <w:t xml:space="preserve">who commands in chief, and he dares do no-</w:t>
+      </w:r>
+      <w:r>
+        <w:br w:type="textWrapping"/>
+      </w:r>
+      <w:r>
+        <w:t xml:space="preserve">thing without her Order. She takes Place of him,</w:t>
+      </w:r>
+      <w:r>
+        <w:br w:type="textWrapping"/>
+      </w:r>
+      <w:r>
+        <w:t xml:space="preserve">and he creeps in at the Bed's Feet, as if he had</w:t>
+      </w:r>
+      <w:r>
+        <w:br w:type="textWrapping"/>
       </w:r>
       <w:r>
         <w:t xml:space="preserve">married the</w:t>
@@ -127,67 +121,70 @@
         <w:t xml:space="preserve"> </w:t>
       </w:r>
       <w:r>
-        <w:t xml:space="preserve">Daughter, and is/</w:t>
-      </w:r>
-      <w:r>
-        <w:t xml:space="preserve"> </w:t>
-      </w:r>
-      <w:r>
-        <w:t xml:space="preserve">under Correction of her Pantofle. He is his/</w:t>
-      </w:r>
-      <w:r>
-        <w:t xml:space="preserve"> </w:t>
-      </w:r>
-      <w:r>
-        <w:t xml:space="preserve">Wife's Villain, and has nothing of his own/</w:t>
-      </w:r>
-      <w:r>
-        <w:t xml:space="preserve"> </w:t>
-      </w:r>
-      <w:r>
-        <w:t xml:space="preserve">further than ſhe pleaſes to allow him. When/</w:t>
-      </w:r>
-      <w:r>
-        <w:t xml:space="preserve"> </w:t>
-      </w:r>
-      <w:r>
-        <w:t xml:space="preserve">he was married he promiſed to worſhip his/</w:t>
-      </w:r>
-      <w:r>
-        <w:t xml:space="preserve"> </w:t>
-      </w:r>
-      <w:r>
-        <w:t xml:space="preserve">Wife with his Soul inſtead of his Body, and/</w:t>
-      </w:r>
-      <w:r>
-        <w:t xml:space="preserve"> </w:t>
-      </w:r>
-      <w:r>
-        <w:t xml:space="preserve">endowed her among his worldly Goods with his/</w:t>
-      </w:r>
-      <w:r>
-        <w:t xml:space="preserve"> </w:t>
-      </w:r>
-      <w:r>
-        <w:t xml:space="preserve">Humanity. He changed Sexes with his Wife,/</w:t>
-      </w:r>
-      <w:r>
-        <w:t xml:space="preserve"> </w:t>
-      </w:r>
-      <w:r>
-        <w:t xml:space="preserve">and put off the old Man to put on the new/</w:t>
-      </w:r>
-      <w:r>
-        <w:t xml:space="preserve"> </w:t>
-      </w:r>
-      <w:r>
-        <w:t xml:space="preserve">Woman. She ſits as the Helm, and he does/</w:t>
-      </w:r>
-      <w:r>
-        <w:t xml:space="preserve"> </w:t>
-      </w:r>
-      <w:r>
-        <w:t xml:space="preserve">but tug like a Slave at the Oar. The little/</w:t>
+        <w:t xml:space="preserve">Daughter, and is</w:t>
+      </w:r>
+      <w:r>
+        <w:br w:type="textWrapping"/>
+      </w:r>
+      <w:r>
+        <w:t xml:space="preserve">under Correction of her Pantofle. He is his</w:t>
+      </w:r>
+      <w:r>
+        <w:br w:type="textWrapping"/>
+      </w:r>
+      <w:r>
+        <w:t xml:space="preserve">Wife's Villain, and has nothing of his own</w:t>
+      </w:r>
+      <w:r>
+        <w:br w:type="textWrapping"/>
+      </w:r>
+      <w:r>
+        <w:t xml:space="preserve">further than ſhe pleaſes to allow him. When</w:t>
+      </w:r>
+      <w:r>
+        <w:br w:type="textWrapping"/>
+      </w:r>
+      <w:r>
+        <w:t xml:space="preserve">he was married he promiſed to worſhip his</w:t>
+      </w:r>
+      <w:r>
+        <w:br w:type="textWrapping"/>
+      </w:r>
+      <w:r>
+        <w:t xml:space="preserve">Wife with his Soul inſtead of his Body, and</w:t>
+      </w:r>
+      <w:r>
+        <w:br w:type="textWrapping"/>
+      </w:r>
+      <w:r>
+        <w:t xml:space="preserve">endowed her among his worldly Goods with his</w:t>
+      </w:r>
+      <w:r>
+        <w:br w:type="textWrapping"/>
+      </w:r>
+      <w:r>
+        <w:t xml:space="preserve">Humanity. He changed Sexes with his Wife,</w:t>
+      </w:r>
+      <w:r>
+        <w:br w:type="textWrapping"/>
+      </w:r>
+      <w:r>
+        <w:t xml:space="preserve">and put off the old Man to put on the new</w:t>
+      </w:r>
+      <w:r>
+        <w:br w:type="textWrapping"/>
+      </w:r>
+      <w:r>
+        <w:t xml:space="preserve">Woman. She ſits as the Helm, and he does</w:t>
+      </w:r>
+      <w:r>
+        <w:br w:type="textWrapping"/>
+      </w:r>
+      <w:r>
+        <w:t xml:space="preserve">but tug like a Slave at the Oar. The little</w:t>
+      </w:r>
+      <w:r>
+        <w:br w:type="textWrapping"/>
       </w:r>
     </w:p>
     <w:p>
@@ -217,154 +214,154 @@
         <w:t xml:space="preserve"> </w:t>
       </w:r>
       <w:r>
-        <w:t xml:space="preserve">has rendered all/</w:t>
-      </w:r>
-      <w:r>
-        <w:t xml:space="preserve"> </w:t>
-      </w:r>
-      <w:r>
-        <w:t xml:space="preserve">the reſt of his Concerments liable to Pupi-/</w:t>
-      </w:r>
-      <w:r>
-        <w:t xml:space="preserve"> </w:t>
-      </w:r>
-      <w:r>
-        <w:t xml:space="preserve">lage and Wardſhip, and his Wife has the/</w:t>
-      </w:r>
-      <w:r>
-        <w:t xml:space="preserve"> </w:t>
-      </w:r>
-      <w:r>
-        <w:t xml:space="preserve">Tuition of his during his or her Life; and/</w:t>
-      </w:r>
-      <w:r>
-        <w:t xml:space="preserve"> </w:t>
-      </w:r>
-      <w:r>
-        <w:t xml:space="preserve">he has no Power to do any Thing of himſelf,/</w:t>
-      </w:r>
-      <w:r>
-        <w:t xml:space="preserve"> </w:t>
-      </w:r>
-      <w:r>
-        <w:t xml:space="preserve">but by his Guardian. His Wife manages him/</w:t>
-      </w:r>
-      <w:r>
-        <w:t xml:space="preserve"> </w:t>
-      </w:r>
-      <w:r>
-        <w:t xml:space="preserve">and his Eſtate with equal Authority, and he/</w:t>
-      </w:r>
-      <w:r>
-        <w:t xml:space="preserve"> </w:t>
-      </w:r>
-      <w:r>
-        <w:t xml:space="preserve">lives under her aribtrary Government and Com-/</w:t>
-      </w:r>
-      <w:r>
-        <w:t xml:space="preserve"> </w:t>
-      </w:r>
-      <w:r>
-        <w:t xml:space="preserve">mand as his ſuperior Office. He is but a kind/</w:t>
-      </w:r>
-      <w:r>
-        <w:t xml:space="preserve"> </w:t>
-      </w:r>
-      <w:r>
-        <w:t xml:space="preserve">of Meſſuage and Tenement in the Occupation/</w:t>
-      </w:r>
-      <w:r>
-        <w:t xml:space="preserve"> </w:t>
-      </w:r>
-      <w:r>
-        <w:t xml:space="preserve">of his Wife. He and ſhe make up a Kind of/</w:t>
-      </w:r>
-      <w:r>
-        <w:t xml:space="preserve"> </w:t>
-      </w:r>
-      <w:r>
-        <w:t xml:space="preserve">Hermaphrodite, a Monſter, or which the one/</w:t>
-      </w:r>
-      <w:r>
-        <w:t xml:space="preserve"> </w:t>
-      </w:r>
-      <w:r>
-        <w:t xml:space="preserve">half is more than the whole; for he is the/</w:t>
-      </w:r>
-      <w:r>
-        <w:t xml:space="preserve"> </w:t>
-      </w:r>
-      <w:r>
-        <w:t xml:space="preserve">weaker Veſſel, and but his Wife's Helper. His/</w:t>
-      </w:r>
-      <w:r>
-        <w:t xml:space="preserve"> </w:t>
-      </w:r>
-      <w:r>
-        <w:t xml:space="preserve">Wife eſpouſed and took him to Huſband for/</w:t>
-      </w:r>
-      <w:r>
-        <w:t xml:space="preserve"> </w:t>
-      </w:r>
-      <w:r>
-        <w:t xml:space="preserve">better or worſe, and the laſt Word ſtands./</w:t>
-      </w:r>
-      <w:r>
-        <w:t xml:space="preserve"> </w:t>
-      </w:r>
-      <w:r>
-        <w:t xml:space="preserve">He was meant to be his Wife's Head, but being/</w:t>
-      </w:r>
-      <w:r>
-        <w:t xml:space="preserve"> </w:t>
-      </w:r>
-      <w:r>
-        <w:t xml:space="preserve">ſet on at the wrong End ſhe makes him ſerve/</w:t>
-      </w:r>
-      <w:r>
-        <w:t xml:space="preserve"> </w:t>
-      </w:r>
-      <w:r>
-        <w:t xml:space="preserve">(like the Jeſuits Devil) for her Feet. He is her/</w:t>
-      </w:r>
-      <w:r>
-        <w:t xml:space="preserve"> </w:t>
-      </w:r>
-      <w:r>
-        <w:t xml:space="preserve">Province, an Acquiſition that ſhe took in,/</w:t>
-      </w:r>
-      <w:r>
-        <w:t xml:space="preserve"> </w:t>
-      </w:r>
-      <w:r>
-        <w:t xml:space="preserve">and gives Laws to at Indiſcretion; for being/</w:t>
-      </w:r>
-      <w:r>
-        <w:t xml:space="preserve"> </w:t>
-      </w:r>
-      <w:r>
-        <w:t xml:space="preserve">overmatched and too feeble for the Encounter,/</w:t>
-      </w:r>
-      <w:r>
-        <w:t xml:space="preserve"> </w:t>
-      </w:r>
-      <w:r>
-        <w:t xml:space="preserve">he was forced to ſubmit and take Quarter./</w:t>
-      </w:r>
-      <w:r>
-        <w:t xml:space="preserve"> </w:t>
-      </w:r>
-      <w:r>
-        <w:t xml:space="preserve">He has inverted the Curſe, and turned it upon/</w:t>
-      </w:r>
-      <w:r>
-        <w:t xml:space="preserve"> </w:t>
-      </w:r>
-      <w:r>
-        <w:t xml:space="preserve">himſelf; for his Deſire is towards his Wife,/</w:t>
-      </w:r>
-      <w:r>
-        <w:t xml:space="preserve"> </w:t>
+        <w:t xml:space="preserve">has rendered all</w:t>
+      </w:r>
+      <w:r>
+        <w:br w:type="textWrapping"/>
+      </w:r>
+      <w:r>
+        <w:t xml:space="preserve">the reſt of his Concerments liable to Pupi-</w:t>
+      </w:r>
+      <w:r>
+        <w:br w:type="textWrapping"/>
+      </w:r>
+      <w:r>
+        <w:t xml:space="preserve">lage and Wardſhip, and his Wife has the</w:t>
+      </w:r>
+      <w:r>
+        <w:br w:type="textWrapping"/>
+      </w:r>
+      <w:r>
+        <w:t xml:space="preserve">Tuition of his during his or her Life; and</w:t>
+      </w:r>
+      <w:r>
+        <w:br w:type="textWrapping"/>
+      </w:r>
+      <w:r>
+        <w:t xml:space="preserve">he has no Power to do any Thing of himſelf,</w:t>
+      </w:r>
+      <w:r>
+        <w:br w:type="textWrapping"/>
+      </w:r>
+      <w:r>
+        <w:t xml:space="preserve">but by his Guardian. His Wife manages him</w:t>
+      </w:r>
+      <w:r>
+        <w:br w:type="textWrapping"/>
+      </w:r>
+      <w:r>
+        <w:t xml:space="preserve">and his Eſtate with equal Authority, and he</w:t>
+      </w:r>
+      <w:r>
+        <w:br w:type="textWrapping"/>
+      </w:r>
+      <w:r>
+        <w:t xml:space="preserve">lives under her aribtrary Government and Com-</w:t>
+      </w:r>
+      <w:r>
+        <w:br w:type="textWrapping"/>
+      </w:r>
+      <w:r>
+        <w:t xml:space="preserve">mand as his ſuperior Office. He is but a kind</w:t>
+      </w:r>
+      <w:r>
+        <w:br w:type="textWrapping"/>
+      </w:r>
+      <w:r>
+        <w:t xml:space="preserve">of Meſſuage and Tenement in the Occupation</w:t>
+      </w:r>
+      <w:r>
+        <w:br w:type="textWrapping"/>
+      </w:r>
+      <w:r>
+        <w:t xml:space="preserve">of his Wife. He and ſhe make up a Kind of</w:t>
+      </w:r>
+      <w:r>
+        <w:br w:type="textWrapping"/>
+      </w:r>
+      <w:r>
+        <w:t xml:space="preserve">Hermaphrodite, a Monſter, or which the one</w:t>
+      </w:r>
+      <w:r>
+        <w:br w:type="textWrapping"/>
+      </w:r>
+      <w:r>
+        <w:t xml:space="preserve">half is more than the whole; for he is the</w:t>
+      </w:r>
+      <w:r>
+        <w:br w:type="textWrapping"/>
+      </w:r>
+      <w:r>
+        <w:t xml:space="preserve">weaker Veſſel, and but his Wife's Helper. His</w:t>
+      </w:r>
+      <w:r>
+        <w:br w:type="textWrapping"/>
+      </w:r>
+      <w:r>
+        <w:t xml:space="preserve">Wife eſpouſed and took him to Huſband for</w:t>
+      </w:r>
+      <w:r>
+        <w:br w:type="textWrapping"/>
+      </w:r>
+      <w:r>
+        <w:t xml:space="preserve">better or worſe, and the laſt Word ſtands.</w:t>
+      </w:r>
+      <w:r>
+        <w:br w:type="textWrapping"/>
+      </w:r>
+      <w:r>
+        <w:t xml:space="preserve">He was meant to be his Wife's Head, but being</w:t>
+      </w:r>
+      <w:r>
+        <w:br w:type="textWrapping"/>
+      </w:r>
+      <w:r>
+        <w:t xml:space="preserve">ſet on at the wrong End ſhe makes him ſerve</w:t>
+      </w:r>
+      <w:r>
+        <w:br w:type="textWrapping"/>
+      </w:r>
+      <w:r>
+        <w:t xml:space="preserve">(like the Jeſuits Devil) for her Feet. He is her</w:t>
+      </w:r>
+      <w:r>
+        <w:br w:type="textWrapping"/>
+      </w:r>
+      <w:r>
+        <w:t xml:space="preserve">Province, an Acquiſition that ſhe took in,</w:t>
+      </w:r>
+      <w:r>
+        <w:br w:type="textWrapping"/>
+      </w:r>
+      <w:r>
+        <w:t xml:space="preserve">and gives Laws to at Indiſcretion; for being</w:t>
+      </w:r>
+      <w:r>
+        <w:br w:type="textWrapping"/>
+      </w:r>
+      <w:r>
+        <w:t xml:space="preserve">overmatched and too feeble for the Encounter,</w:t>
+      </w:r>
+      <w:r>
+        <w:br w:type="textWrapping"/>
+      </w:r>
+      <w:r>
+        <w:t xml:space="preserve">he was forced to ſubmit and take Quarter.</w:t>
+      </w:r>
+      <w:r>
+        <w:br w:type="textWrapping"/>
+      </w:r>
+      <w:r>
+        <w:t xml:space="preserve">He has inverted the Curſe, and turned it upon</w:t>
+      </w:r>
+      <w:r>
+        <w:br w:type="textWrapping"/>
+      </w:r>
+      <w:r>
+        <w:t xml:space="preserve">himſelf; for his Deſire is towards his Wife,</w:t>
+      </w:r>
+      <w:r>
+        <w:br w:type="textWrapping"/>
       </w:r>
       <w:r>
         <w:t xml:space="preserve">and ſhe reign over him and with</w:t>
@@ -382,13 +379,16 @@
         <w:t xml:space="preserve"> </w:t>
       </w:r>
       <w:r>
-        <w:t xml:space="preserve">has/</w:t>
-      </w:r>
-      <w:r>
-        <w:t xml:space="preserve"> </w:t>
-      </w:r>
-      <w:r>
-        <w:t xml:space="preserve">ſold his Birthright for a Meſs of Matrimony./</w:t>
+        <w:t xml:space="preserve">has</w:t>
+      </w:r>
+      <w:r>
+        <w:br w:type="textWrapping"/>
+      </w:r>
+      <w:r>
+        <w:t xml:space="preserve">ſold his Birthright for a Meſs of Matrimony.</w:t>
+      </w:r>
+      <w:r>
+        <w:br w:type="textWrapping"/>
       </w:r>
     </w:p>
     <w:p>
@@ -403,37 +403,40 @@
         <w:pStyle w:val="FirstParagraph"/>
       </w:pPr>
       <w:r>
-        <w:t xml:space="preserve">His Wife took his Liberty among his worldly/</w:t>
-      </w:r>
-      <w:r>
-        <w:t xml:space="preserve"> </w:t>
-      </w:r>
-      <w:r>
-        <w:t xml:space="preserve">Goods, to have and to hold till Death them/</w:t>
-      </w:r>
-      <w:r>
-        <w:t xml:space="preserve"> </w:t>
-      </w:r>
-      <w:r>
-        <w:t xml:space="preserve">do part. He is but Groom of his Wife's/</w:t>
-      </w:r>
-      <w:r>
-        <w:t xml:space="preserve"> </w:t>
-      </w:r>
-      <w:r>
-        <w:t xml:space="preserve">Chamber, and her menial Huſband, that is/</w:t>
-      </w:r>
-      <w:r>
-        <w:t xml:space="preserve"> </w:t>
-      </w:r>
-      <w:r>
-        <w:t xml:space="preserve">always in waiting, and a Slave only in the Right/</w:t>
-      </w:r>
-      <w:r>
-        <w:t xml:space="preserve"> </w:t>
-      </w:r>
-      <w:r>
-        <w:t xml:space="preserve">of his Wife./</w:t>
+        <w:t xml:space="preserve">His Wife took his Liberty among his worldly</w:t>
+      </w:r>
+      <w:r>
+        <w:br w:type="textWrapping"/>
+      </w:r>
+      <w:r>
+        <w:t xml:space="preserve">Goods, to have and to hold till Death them</w:t>
+      </w:r>
+      <w:r>
+        <w:br w:type="textWrapping"/>
+      </w:r>
+      <w:r>
+        <w:t xml:space="preserve">do part. He is but Groom of his Wife's</w:t>
+      </w:r>
+      <w:r>
+        <w:br w:type="textWrapping"/>
+      </w:r>
+      <w:r>
+        <w:t xml:space="preserve">Chamber, and her menial Huſband, that is</w:t>
+      </w:r>
+      <w:r>
+        <w:br w:type="textWrapping"/>
+      </w:r>
+      <w:r>
+        <w:t xml:space="preserve">always in waiting, and a Slave only in the Right</w:t>
+      </w:r>
+      <w:r>
+        <w:br w:type="textWrapping"/>
+      </w:r>
+      <w:r>
+        <w:t xml:space="preserve">of his Wife.</w:t>
+      </w:r>
+      <w:r>
+        <w:br w:type="textWrapping"/>
       </w:r>
     </w:p>
     <w:p>
@@ -551,7 +554,7 @@
     </w:lvl>
   </w:abstractNum>
   <w:abstractNum w:abstractNumId="990">
-    <w:nsid w:val="2ea454d7"/>
+    <w:nsid w:val="852bc002"/>
     <w:multiLevelType w:val="multilevel"/>
     <w:lvl w:ilvl="0">
       <w:numFmt w:val="bullet"/>

</xml_diff>